<commit_message>
added changes, now ready for the tests
</commit_message>
<xml_diff>
--- a/Studie/Fragebogen.docx
+++ b/Studie/Fragebogen.docx
@@ -10,6 +10,8 @@
           <w:sz w:val="36"/>
         </w:rPr>
       </w:pPr>
+      <w:bookmarkStart w:id="0" w:name="_GoBack"/>
+      <w:bookmarkEnd w:id="0"/>
       <w:r>
         <w:rPr>
           <w:b/>
@@ -135,7 +137,19 @@
         <w:rPr>
           <w:b/>
         </w:rPr>
-        <w:t>Ich empfinde das System als unnötig komplex.</w:t>
+        <w:t>Ich empfinde das System als einfach</w:t>
+      </w:r>
+      <w:r>
+        <w:rPr>
+          <w:b/>
+        </w:rPr>
+        <w:t>/intuitiv</w:t>
+      </w:r>
+      <w:r>
+        <w:rPr>
+          <w:b/>
+        </w:rPr>
+        <w:t xml:space="preserve"> zu nutzen.</w:t>
       </w:r>
     </w:p>
     <w:p>
@@ -228,7 +242,7 @@
         <w:rPr>
           <w:b/>
         </w:rPr>
-        <w:t>Ich empfinde das System als einfach zu nutzen.</w:t>
+        <w:t>Ich denke, dass ich technischen Support brauchen würde, um das System zu nutzen.</w:t>
       </w:r>
     </w:p>
     <w:p>
@@ -321,7 +335,7 @@
         <w:rPr>
           <w:b/>
         </w:rPr>
-        <w:t>Ich denke, dass ich technischen Support brauchen würde, um das System zu nutzen.</w:t>
+        <w:t>Mich könnte das System zu sehr vom Autofahren ablenken.</w:t>
       </w:r>
     </w:p>
     <w:p>
@@ -414,7 +428,7 @@
         <w:rPr>
           <w:b/>
         </w:rPr>
-        <w:t>Mich könnte das System zu sehr vom Autofahren ablenken.</w:t>
+        <w:t>Ich finde, dass es im System zu viele Inkonsistenzen gibt.</w:t>
       </w:r>
     </w:p>
     <w:p>
@@ -507,10 +521,8 @@
         <w:rPr>
           <w:b/>
         </w:rPr>
-        <w:t>Ich finde, dass es im System zu viele Inkonsistenzen gibt.</w:t>
-      </w:r>
-      <w:bookmarkStart w:id="0" w:name="_GoBack"/>
-      <w:bookmarkEnd w:id="0"/>
+        <w:t>Die Nutzung während der Autofahrt könnte mich verunsichern.</w:t>
+      </w:r>
     </w:p>
     <w:p>
       <w:r>
@@ -585,381 +597,10 @@
         </w:tc>
       </w:tr>
     </w:tbl>
-    <w:p>
-      <w:pPr>
-        <w:pStyle w:val="Listenabsatz"/>
-        <w:numPr>
-          <w:ilvl w:val="0"/>
-          <w:numId w:val="1"/>
-        </w:numPr>
-        <w:rPr>
-          <w:b/>
-        </w:rPr>
-      </w:pPr>
-      <w:r>
-        <w:rPr>
-          <w:b/>
-        </w:rPr>
-        <w:lastRenderedPageBreak/>
-        <w:t>Ich kann mir vorstellen, dass die meisten Leute das System schnell zu beherrschen lernen.</w:t>
-      </w:r>
-    </w:p>
-    <w:p>
-      <w:r>
-        <w:t xml:space="preserve">     trifft voll zu</w:t>
-      </w:r>
-      <w:r>
-        <w:tab/>
-      </w:r>
-      <w:r>
-        <w:tab/>
-        <w:t xml:space="preserve">  trifft zu</w:t>
-      </w:r>
-      <w:r>
-        <w:tab/>
-        <w:t xml:space="preserve">            neutral</w:t>
-      </w:r>
-      <w:r>
-        <w:tab/>
-      </w:r>
-      <w:r>
-        <w:tab/>
-        <w:t xml:space="preserve"> trifft wenig zu</w:t>
-      </w:r>
-      <w:r>
-        <w:tab/>
-        <w:t xml:space="preserve">       trifft gar nicht zu</w:t>
-      </w:r>
-    </w:p>
-    <w:tbl>
-      <w:tblPr>
-        <w:tblStyle w:val="Tabellenraster"/>
-        <w:tblW w:w="0" w:type="auto"/>
-        <w:tblLook w:val="04A0" w:firstRow="1" w:lastRow="0" w:firstColumn="1" w:lastColumn="0" w:noHBand="0" w:noVBand="1"/>
-      </w:tblPr>
-      <w:tblGrid>
-        <w:gridCol w:w="1842"/>
-        <w:gridCol w:w="1842"/>
-        <w:gridCol w:w="1842"/>
-        <w:gridCol w:w="1843"/>
-        <w:gridCol w:w="1843"/>
-      </w:tblGrid>
-      <w:tr>
-        <w:tc>
-          <w:tcPr>
-            <w:tcW w:w="1842" w:type="dxa"/>
-          </w:tcPr>
-          <w:p/>
-        </w:tc>
-        <w:tc>
-          <w:tcPr>
-            <w:tcW w:w="1842" w:type="dxa"/>
-          </w:tcPr>
-          <w:p/>
-        </w:tc>
-        <w:tc>
-          <w:tcPr>
-            <w:tcW w:w="1842" w:type="dxa"/>
-          </w:tcPr>
-          <w:p/>
-        </w:tc>
-        <w:tc>
-          <w:tcPr>
-            <w:tcW w:w="1843" w:type="dxa"/>
-          </w:tcPr>
-          <w:p/>
-        </w:tc>
-        <w:tc>
-          <w:tcPr>
-            <w:tcW w:w="1843" w:type="dxa"/>
-          </w:tcPr>
-          <w:p/>
-        </w:tc>
-      </w:tr>
-    </w:tbl>
-    <w:p/>
-    <w:p/>
-    <w:p>
-      <w:pPr>
-        <w:pStyle w:val="Listenabsatz"/>
-        <w:numPr>
-          <w:ilvl w:val="0"/>
-          <w:numId w:val="1"/>
-        </w:numPr>
-        <w:rPr>
-          <w:b/>
-        </w:rPr>
-      </w:pPr>
-      <w:r>
-        <w:rPr>
-          <w:b/>
-        </w:rPr>
-        <w:t>Ich empfinde die Bedienung als sehr umständlich.</w:t>
-      </w:r>
-    </w:p>
-    <w:p>
-      <w:r>
-        <w:t xml:space="preserve">     trifft voll zu</w:t>
-      </w:r>
-      <w:r>
-        <w:tab/>
-      </w:r>
-      <w:r>
-        <w:tab/>
-        <w:t xml:space="preserve">  trifft zu</w:t>
-      </w:r>
-      <w:r>
-        <w:tab/>
-        <w:t xml:space="preserve">            neutral</w:t>
-      </w:r>
-      <w:r>
-        <w:tab/>
-      </w:r>
-      <w:r>
-        <w:tab/>
-        <w:t xml:space="preserve"> trifft wenig zu</w:t>
-      </w:r>
-      <w:r>
-        <w:tab/>
-        <w:t xml:space="preserve">       trifft gar nicht zu</w:t>
-      </w:r>
-    </w:p>
-    <w:tbl>
-      <w:tblPr>
-        <w:tblStyle w:val="Tabellenraster"/>
-        <w:tblW w:w="0" w:type="auto"/>
-        <w:tblLook w:val="04A0" w:firstRow="1" w:lastRow="0" w:firstColumn="1" w:lastColumn="0" w:noHBand="0" w:noVBand="1"/>
-      </w:tblPr>
-      <w:tblGrid>
-        <w:gridCol w:w="1842"/>
-        <w:gridCol w:w="1842"/>
-        <w:gridCol w:w="1842"/>
-        <w:gridCol w:w="1843"/>
-        <w:gridCol w:w="1843"/>
-      </w:tblGrid>
-      <w:tr>
-        <w:tc>
-          <w:tcPr>
-            <w:tcW w:w="1842" w:type="dxa"/>
-          </w:tcPr>
-          <w:p/>
-        </w:tc>
-        <w:tc>
-          <w:tcPr>
-            <w:tcW w:w="1842" w:type="dxa"/>
-          </w:tcPr>
-          <w:p/>
-        </w:tc>
-        <w:tc>
-          <w:tcPr>
-            <w:tcW w:w="1842" w:type="dxa"/>
-          </w:tcPr>
-          <w:p/>
-        </w:tc>
-        <w:tc>
-          <w:tcPr>
-            <w:tcW w:w="1843" w:type="dxa"/>
-          </w:tcPr>
-          <w:p/>
-        </w:tc>
-        <w:tc>
-          <w:tcPr>
-            <w:tcW w:w="1843" w:type="dxa"/>
-          </w:tcPr>
-          <w:p/>
-        </w:tc>
-      </w:tr>
-    </w:tbl>
-    <w:p/>
-    <w:p/>
-    <w:p>
-      <w:pPr>
-        <w:pStyle w:val="Listenabsatz"/>
-        <w:numPr>
-          <w:ilvl w:val="0"/>
-          <w:numId w:val="1"/>
-        </w:numPr>
-        <w:rPr>
-          <w:b/>
-        </w:rPr>
-      </w:pPr>
-      <w:r>
-        <w:rPr>
-          <w:b/>
-        </w:rPr>
-        <w:t>Ich habe mich bei der Nutzung des Systems sehr sicher gefühlt.</w:t>
-      </w:r>
-    </w:p>
-    <w:p>
-      <w:r>
-        <w:t xml:space="preserve">     trifft voll zu</w:t>
-      </w:r>
-      <w:r>
-        <w:tab/>
-      </w:r>
-      <w:r>
-        <w:tab/>
-        <w:t xml:space="preserve">  trifft zu</w:t>
-      </w:r>
-      <w:r>
-        <w:tab/>
-        <w:t xml:space="preserve">            neutral</w:t>
-      </w:r>
-      <w:r>
-        <w:tab/>
-      </w:r>
-      <w:r>
-        <w:tab/>
-        <w:t xml:space="preserve"> trifft wenig zu</w:t>
-      </w:r>
-      <w:r>
-        <w:tab/>
-        <w:t xml:space="preserve">       trifft gar nicht zu</w:t>
-      </w:r>
-    </w:p>
-    <w:tbl>
-      <w:tblPr>
-        <w:tblStyle w:val="Tabellenraster"/>
-        <w:tblW w:w="0" w:type="auto"/>
-        <w:tblLook w:val="04A0" w:firstRow="1" w:lastRow="0" w:firstColumn="1" w:lastColumn="0" w:noHBand="0" w:noVBand="1"/>
-      </w:tblPr>
-      <w:tblGrid>
-        <w:gridCol w:w="1842"/>
-        <w:gridCol w:w="1842"/>
-        <w:gridCol w:w="1842"/>
-        <w:gridCol w:w="1843"/>
-        <w:gridCol w:w="1843"/>
-      </w:tblGrid>
-      <w:tr>
-        <w:tc>
-          <w:tcPr>
-            <w:tcW w:w="1842" w:type="dxa"/>
-          </w:tcPr>
-          <w:p/>
-        </w:tc>
-        <w:tc>
-          <w:tcPr>
-            <w:tcW w:w="1842" w:type="dxa"/>
-          </w:tcPr>
-          <w:p/>
-        </w:tc>
-        <w:tc>
-          <w:tcPr>
-            <w:tcW w:w="1842" w:type="dxa"/>
-          </w:tcPr>
-          <w:p/>
-        </w:tc>
-        <w:tc>
-          <w:tcPr>
-            <w:tcW w:w="1843" w:type="dxa"/>
-          </w:tcPr>
-          <w:p/>
-        </w:tc>
-        <w:tc>
-          <w:tcPr>
-            <w:tcW w:w="1843" w:type="dxa"/>
-          </w:tcPr>
-          <w:p/>
-        </w:tc>
-      </w:tr>
-    </w:tbl>
-    <w:p/>
-    <w:p/>
-    <w:p>
-      <w:pPr>
-        <w:pStyle w:val="Listenabsatz"/>
-        <w:numPr>
-          <w:ilvl w:val="0"/>
-          <w:numId w:val="1"/>
-        </w:numPr>
-        <w:rPr>
-          <w:b/>
-        </w:rPr>
-      </w:pPr>
-      <w:r>
-        <w:rPr>
-          <w:b/>
-        </w:rPr>
-        <w:t>Ich musste eine Menge Dinge lernen, bevor ich mit dem System arbeiten konnte.</w:t>
-      </w:r>
-    </w:p>
-    <w:p>
-      <w:r>
-        <w:t xml:space="preserve">     trifft voll zu</w:t>
-      </w:r>
-      <w:r>
-        <w:tab/>
-      </w:r>
-      <w:r>
-        <w:tab/>
-        <w:t xml:space="preserve">  trifft zu</w:t>
-      </w:r>
-      <w:r>
-        <w:tab/>
-        <w:t xml:space="preserve">            neutral</w:t>
-      </w:r>
-      <w:r>
-        <w:tab/>
-      </w:r>
-      <w:r>
-        <w:tab/>
-        <w:t xml:space="preserve"> trifft wenig zu</w:t>
-      </w:r>
-      <w:r>
-        <w:tab/>
-        <w:t xml:space="preserve">       trifft gar nicht zu </w:t>
-      </w:r>
-    </w:p>
-    <w:tbl>
-      <w:tblPr>
-        <w:tblStyle w:val="Tabellenraster"/>
-        <w:tblW w:w="0" w:type="auto"/>
-        <w:tblLook w:val="04A0" w:firstRow="1" w:lastRow="0" w:firstColumn="1" w:lastColumn="0" w:noHBand="0" w:noVBand="1"/>
-      </w:tblPr>
-      <w:tblGrid>
-        <w:gridCol w:w="1842"/>
-        <w:gridCol w:w="1842"/>
-        <w:gridCol w:w="1842"/>
-        <w:gridCol w:w="1843"/>
-        <w:gridCol w:w="1843"/>
-      </w:tblGrid>
-      <w:tr>
-        <w:tc>
-          <w:tcPr>
-            <w:tcW w:w="1842" w:type="dxa"/>
-          </w:tcPr>
-          <w:p/>
-        </w:tc>
-        <w:tc>
-          <w:tcPr>
-            <w:tcW w:w="1842" w:type="dxa"/>
-          </w:tcPr>
-          <w:p/>
-        </w:tc>
-        <w:tc>
-          <w:tcPr>
-            <w:tcW w:w="1842" w:type="dxa"/>
-          </w:tcPr>
-          <w:p/>
-        </w:tc>
-        <w:tc>
-          <w:tcPr>
-            <w:tcW w:w="1843" w:type="dxa"/>
-          </w:tcPr>
-          <w:p/>
-        </w:tc>
-        <w:tc>
-          <w:tcPr>
-            <w:tcW w:w="1843" w:type="dxa"/>
-          </w:tcPr>
-          <w:p/>
-        </w:tc>
-      </w:tr>
-    </w:tbl>
     <w:p/>
     <w:sectPr>
       <w:pgSz w:w="11906" w:h="16838"/>
-      <w:pgMar w:top="1417" w:right="1417" w:bottom="851" w:left="1417" w:header="708" w:footer="708" w:gutter="0"/>
+      <w:pgMar w:top="1417" w:right="1417" w:bottom="709" w:left="1417" w:header="708" w:footer="708" w:gutter="0"/>
       <w:cols w:space="708"/>
       <w:docGrid w:linePitch="360"/>
     </w:sectPr>

</xml_diff>